<commit_message>
Major Fixes To all Fumction, King can Eat And Move All directions (More Test Needed)
</commit_message>
<xml_diff>
--- a/Stuff/Functions To Check.docx
+++ b/Stuff/Functions To Check.docx
@@ -126,6 +126,7 @@
         </w:numPr>
         <w:bidi w:val="0"/>
         <w:rPr>
+          <w:strike/>
           <w:color w:val="00B050"/>
           <w:sz w:val="44"/>
           <w:szCs w:val="44"/>
@@ -134,6 +135,7 @@
       <w:r>
         <w:rPr>
           <w:rFonts w:cs="Arial"/>
+          <w:strike/>
           <w:color w:val="00B050"/>
           <w:sz w:val="44"/>
           <w:szCs w:val="44"/>
@@ -165,7 +167,228 @@
         </w:rPr>
         <w:t>CheckIsPeaceThere</w:t>
       </w:r>
+    </w:p>
+    <w:p>
+      <w:pPr>
+        <w:pStyle w:val="ListParagraph"/>
+        <w:numPr>
+          <w:ilvl w:val="0"/>
+          <w:numId w:val="2"/>
+        </w:numPr>
+        <w:bidi w:val="0"/>
+        <w:rPr>
+          <w:strike/>
+          <w:color w:val="00B050"/>
+          <w:sz w:val="44"/>
+          <w:szCs w:val="44"/>
+        </w:rPr>
+      </w:pPr>
+      <w:r>
+        <w:rPr>
+          <w:strike/>
+          <w:color w:val="00B050"/>
+          <w:sz w:val="44"/>
+          <w:szCs w:val="44"/>
+        </w:rPr>
+        <w:t>MustEat</w:t>
+      </w:r>
+    </w:p>
+    <w:p>
+      <w:pPr>
+        <w:pStyle w:val="ListParagraph"/>
+        <w:numPr>
+          <w:ilvl w:val="0"/>
+          <w:numId w:val="2"/>
+        </w:numPr>
+        <w:bidi w:val="0"/>
+        <w:rPr>
+          <w:color w:val="FF0000"/>
+          <w:sz w:val="44"/>
+          <w:szCs w:val="44"/>
+        </w:rPr>
+      </w:pPr>
+      <w:r>
+        <w:rPr>
+          <w:color w:val="FF0000"/>
+          <w:sz w:val="44"/>
+          <w:szCs w:val="44"/>
+        </w:rPr>
+        <w:t>AICheckEatFirst</w:t>
+      </w:r>
+    </w:p>
+    <w:p>
+      <w:pPr>
+        <w:pStyle w:val="ListParagraph"/>
+        <w:numPr>
+          <w:ilvl w:val="0"/>
+          <w:numId w:val="2"/>
+        </w:numPr>
+        <w:bidi w:val="0"/>
+        <w:rPr>
+          <w:color w:val="FF0000"/>
+          <w:sz w:val="44"/>
+          <w:szCs w:val="44"/>
+        </w:rPr>
+      </w:pPr>
+      <w:r>
+        <w:rPr>
+          <w:color w:val="FF0000"/>
+          <w:sz w:val="44"/>
+          <w:szCs w:val="44"/>
+        </w:rPr>
+        <w:t>AISimpleMove</w:t>
+      </w:r>
+    </w:p>
+    <w:p>
+      <w:pPr>
+        <w:pStyle w:val="ListParagraph"/>
+        <w:numPr>
+          <w:ilvl w:val="0"/>
+          <w:numId w:val="2"/>
+        </w:numPr>
+        <w:bidi w:val="0"/>
+        <w:rPr>
+          <w:strike/>
+          <w:color w:val="00B050"/>
+          <w:sz w:val="44"/>
+          <w:szCs w:val="44"/>
+        </w:rPr>
+      </w:pPr>
+      <w:r>
+        <w:rPr>
+          <w:strike/>
+          <w:color w:val="00B050"/>
+          <w:sz w:val="44"/>
+          <w:szCs w:val="44"/>
+        </w:rPr>
+        <w:t>eatAgain</w:t>
+      </w:r>
+    </w:p>
+    <w:p>
+      <w:pPr>
+        <w:pStyle w:val="ListParagraph"/>
+        <w:numPr>
+          <w:ilvl w:val="0"/>
+          <w:numId w:val="2"/>
+        </w:numPr>
+        <w:bidi w:val="0"/>
+        <w:rPr>
+          <w:strike/>
+          <w:color w:val="00B050"/>
+          <w:sz w:val="44"/>
+          <w:szCs w:val="44"/>
+        </w:rPr>
+      </w:pPr>
+      <w:r>
+        <w:rPr>
+          <w:strike/>
+          <w:color w:val="00B050"/>
+          <w:sz w:val="44"/>
+          <w:szCs w:val="44"/>
+        </w:rPr>
+        <w:t>eatMove</w:t>
+      </w:r>
+    </w:p>
+    <w:p>
+      <w:pPr>
+        <w:pStyle w:val="ListParagraph"/>
+        <w:numPr>
+          <w:ilvl w:val="0"/>
+          <w:numId w:val="2"/>
+        </w:numPr>
+        <w:bidi w:val="0"/>
+        <w:rPr>
+          <w:strike/>
+          <w:color w:val="00B050"/>
+          <w:sz w:val="44"/>
+          <w:szCs w:val="44"/>
+        </w:rPr>
+      </w:pPr>
+      <w:r>
+        <w:rPr>
+          <w:strike/>
+          <w:color w:val="00B050"/>
+          <w:sz w:val="44"/>
+          <w:szCs w:val="44"/>
+        </w:rPr>
+        <w:t>eat</w:t>
+      </w:r>
+    </w:p>
+    <w:p>
+      <w:pPr>
+        <w:pStyle w:val="ListParagraph"/>
+        <w:numPr>
+          <w:ilvl w:val="0"/>
+          <w:numId w:val="2"/>
+        </w:numPr>
+        <w:bidi w:val="0"/>
+        <w:rPr>
+          <w:strike/>
+          <w:color w:val="00B050"/>
+          <w:sz w:val="44"/>
+          <w:szCs w:val="44"/>
+        </w:rPr>
+      </w:pPr>
+      <w:r>
+        <w:rPr>
+          <w:strike/>
+          <w:color w:val="00B050"/>
+          <w:sz w:val="44"/>
+          <w:szCs w:val="44"/>
+        </w:rPr>
+        <w:t>deletePieace</w:t>
+      </w:r>
+    </w:p>
+    <w:p>
+      <w:pPr>
+        <w:pStyle w:val="ListParagraph"/>
+        <w:numPr>
+          <w:ilvl w:val="0"/>
+          <w:numId w:val="2"/>
+        </w:numPr>
+        <w:bidi w:val="0"/>
+        <w:rPr>
+          <w:strike/>
+          <w:color w:val="00B050"/>
+          <w:sz w:val="44"/>
+          <w:szCs w:val="44"/>
+        </w:rPr>
+      </w:pPr>
+      <w:r>
+        <w:rPr>
+          <w:strike/>
+          <w:color w:val="00B050"/>
+          <w:sz w:val="44"/>
+          <w:szCs w:val="44"/>
+        </w:rPr>
+        <w:t>UpdateStatus</w:t>
+      </w:r>
+    </w:p>
+    <w:p>
+      <w:pPr>
+        <w:pStyle w:val="ListParagraph"/>
+        <w:numPr>
+          <w:ilvl w:val="0"/>
+          <w:numId w:val="2"/>
+        </w:numPr>
+        <w:bidi w:val="0"/>
+        <w:rPr>
+          <w:strike/>
+          <w:color w:val="00B050"/>
+          <w:sz w:val="44"/>
+          <w:szCs w:val="44"/>
+        </w:rPr>
+      </w:pPr>
       <w:bookmarkStart w:id="0" w:name="_GoBack"/>
+      <w:r>
+        <w:rPr>
+          <w:strike/>
+          <w:color w:val="00B050"/>
+          <w:sz w:val="44"/>
+          <w:szCs w:val="44"/>
+        </w:rPr>
+        <w:t>Drop</w:t>
+      </w:r>
       <w:bookmarkEnd w:id="0"/>
     </w:p>
     <w:p>
@@ -177,18 +400,18 @@
         </w:numPr>
         <w:bidi w:val="0"/>
         <w:rPr>
-          <w:color w:val="00B050"/>
-          <w:sz w:val="44"/>
-          <w:szCs w:val="44"/>
-        </w:rPr>
-      </w:pPr>
-      <w:r>
-        <w:rPr>
-          <w:color w:val="00B050"/>
-          <w:sz w:val="44"/>
-          <w:szCs w:val="44"/>
-        </w:rPr>
-        <w:t>MustEat</w:t>
+          <w:color w:val="FF0000"/>
+          <w:sz w:val="44"/>
+          <w:szCs w:val="44"/>
+        </w:rPr>
+      </w:pPr>
+      <w:r>
+        <w:rPr>
+          <w:color w:val="FF0000"/>
+          <w:sz w:val="44"/>
+          <w:szCs w:val="44"/>
+        </w:rPr>
+        <w:t>AI_turn_start</w:t>
       </w:r>
     </w:p>
     <w:p>
@@ -211,7 +434,7 @@
           <w:sz w:val="44"/>
           <w:szCs w:val="44"/>
         </w:rPr>
-        <w:t>AICheckEatFirst</w:t>
+        <w:t>AI_eat_again</w:t>
       </w:r>
     </w:p>
     <w:p>
@@ -234,7 +457,7 @@
           <w:sz w:val="44"/>
           <w:szCs w:val="44"/>
         </w:rPr>
-        <w:t>AISimpleMove</w:t>
+        <w:t>AI_Eat_Move</w:t>
       </w:r>
     </w:p>
     <w:p>
@@ -246,18 +469,18 @@
         </w:numPr>
         <w:bidi w:val="0"/>
         <w:rPr>
-          <w:color w:val="00B050"/>
-          <w:sz w:val="44"/>
-          <w:szCs w:val="44"/>
-        </w:rPr>
-      </w:pPr>
-      <w:r>
-        <w:rPr>
-          <w:color w:val="00B050"/>
-          <w:sz w:val="44"/>
-          <w:szCs w:val="44"/>
-        </w:rPr>
-        <w:t>eatAgain</w:t>
+          <w:color w:val="FF0000"/>
+          <w:sz w:val="44"/>
+          <w:szCs w:val="44"/>
+        </w:rPr>
+      </w:pPr>
+      <w:r>
+        <w:rPr>
+          <w:color w:val="FF0000"/>
+          <w:sz w:val="44"/>
+          <w:szCs w:val="44"/>
+        </w:rPr>
+        <w:t>AI_Move</w:t>
       </w:r>
     </w:p>
     <w:p>
@@ -269,214 +492,6 @@
         </w:numPr>
         <w:bidi w:val="0"/>
         <w:rPr>
-          <w:color w:val="00B050"/>
-          <w:sz w:val="44"/>
-          <w:szCs w:val="44"/>
-        </w:rPr>
-      </w:pPr>
-      <w:r>
-        <w:rPr>
-          <w:color w:val="00B050"/>
-          <w:sz w:val="44"/>
-          <w:szCs w:val="44"/>
-        </w:rPr>
-        <w:t>eatMove</w:t>
-      </w:r>
-    </w:p>
-    <w:p>
-      <w:pPr>
-        <w:pStyle w:val="ListParagraph"/>
-        <w:numPr>
-          <w:ilvl w:val="0"/>
-          <w:numId w:val="2"/>
-        </w:numPr>
-        <w:bidi w:val="0"/>
-        <w:rPr>
-          <w:color w:val="00B050"/>
-          <w:sz w:val="44"/>
-          <w:szCs w:val="44"/>
-        </w:rPr>
-      </w:pPr>
-      <w:r>
-        <w:rPr>
-          <w:color w:val="00B050"/>
-          <w:sz w:val="44"/>
-          <w:szCs w:val="44"/>
-        </w:rPr>
-        <w:t>eat</w:t>
-      </w:r>
-    </w:p>
-    <w:p>
-      <w:pPr>
-        <w:pStyle w:val="ListParagraph"/>
-        <w:numPr>
-          <w:ilvl w:val="0"/>
-          <w:numId w:val="2"/>
-        </w:numPr>
-        <w:bidi w:val="0"/>
-        <w:rPr>
-          <w:color w:val="00B050"/>
-          <w:sz w:val="44"/>
-          <w:szCs w:val="44"/>
-        </w:rPr>
-      </w:pPr>
-      <w:r>
-        <w:rPr>
-          <w:color w:val="00B050"/>
-          <w:sz w:val="44"/>
-          <w:szCs w:val="44"/>
-        </w:rPr>
-        <w:t>deletePieace</w:t>
-      </w:r>
-    </w:p>
-    <w:p>
-      <w:pPr>
-        <w:pStyle w:val="ListParagraph"/>
-        <w:numPr>
-          <w:ilvl w:val="0"/>
-          <w:numId w:val="2"/>
-        </w:numPr>
-        <w:bidi w:val="0"/>
-        <w:rPr>
-          <w:color w:val="00B050"/>
-          <w:sz w:val="44"/>
-          <w:szCs w:val="44"/>
-        </w:rPr>
-      </w:pPr>
-      <w:r>
-        <w:rPr>
-          <w:color w:val="00B050"/>
-          <w:sz w:val="44"/>
-          <w:szCs w:val="44"/>
-        </w:rPr>
-        <w:t>UpdateStatus</w:t>
-      </w:r>
-    </w:p>
-    <w:p>
-      <w:pPr>
-        <w:pStyle w:val="ListParagraph"/>
-        <w:numPr>
-          <w:ilvl w:val="0"/>
-          <w:numId w:val="2"/>
-        </w:numPr>
-        <w:bidi w:val="0"/>
-        <w:rPr>
-          <w:color w:val="00B050"/>
-          <w:sz w:val="44"/>
-          <w:szCs w:val="44"/>
-        </w:rPr>
-      </w:pPr>
-      <w:r>
-        <w:rPr>
-          <w:color w:val="00B050"/>
-          <w:sz w:val="44"/>
-          <w:szCs w:val="44"/>
-        </w:rPr>
-        <w:t>Drop</w:t>
-      </w:r>
-    </w:p>
-    <w:p>
-      <w:pPr>
-        <w:pStyle w:val="ListParagraph"/>
-        <w:numPr>
-          <w:ilvl w:val="0"/>
-          <w:numId w:val="2"/>
-        </w:numPr>
-        <w:bidi w:val="0"/>
-        <w:rPr>
-          <w:color w:val="FF0000"/>
-          <w:sz w:val="44"/>
-          <w:szCs w:val="44"/>
-        </w:rPr>
-      </w:pPr>
-      <w:r>
-        <w:rPr>
-          <w:color w:val="FF0000"/>
-          <w:sz w:val="44"/>
-          <w:szCs w:val="44"/>
-        </w:rPr>
-        <w:t>AI_turn_start</w:t>
-      </w:r>
-    </w:p>
-    <w:p>
-      <w:pPr>
-        <w:pStyle w:val="ListParagraph"/>
-        <w:numPr>
-          <w:ilvl w:val="0"/>
-          <w:numId w:val="2"/>
-        </w:numPr>
-        <w:bidi w:val="0"/>
-        <w:rPr>
-          <w:color w:val="FF0000"/>
-          <w:sz w:val="44"/>
-          <w:szCs w:val="44"/>
-        </w:rPr>
-      </w:pPr>
-      <w:r>
-        <w:rPr>
-          <w:color w:val="FF0000"/>
-          <w:sz w:val="44"/>
-          <w:szCs w:val="44"/>
-        </w:rPr>
-        <w:t>AI_eat_again</w:t>
-      </w:r>
-    </w:p>
-    <w:p>
-      <w:pPr>
-        <w:pStyle w:val="ListParagraph"/>
-        <w:numPr>
-          <w:ilvl w:val="0"/>
-          <w:numId w:val="2"/>
-        </w:numPr>
-        <w:bidi w:val="0"/>
-        <w:rPr>
-          <w:color w:val="FF0000"/>
-          <w:sz w:val="44"/>
-          <w:szCs w:val="44"/>
-        </w:rPr>
-      </w:pPr>
-      <w:r>
-        <w:rPr>
-          <w:color w:val="FF0000"/>
-          <w:sz w:val="44"/>
-          <w:szCs w:val="44"/>
-        </w:rPr>
-        <w:t>AI_Eat_Move</w:t>
-      </w:r>
-    </w:p>
-    <w:p>
-      <w:pPr>
-        <w:pStyle w:val="ListParagraph"/>
-        <w:numPr>
-          <w:ilvl w:val="0"/>
-          <w:numId w:val="2"/>
-        </w:numPr>
-        <w:bidi w:val="0"/>
-        <w:rPr>
-          <w:color w:val="FF0000"/>
-          <w:sz w:val="44"/>
-          <w:szCs w:val="44"/>
-        </w:rPr>
-      </w:pPr>
-      <w:r>
-        <w:rPr>
-          <w:color w:val="FF0000"/>
-          <w:sz w:val="44"/>
-          <w:szCs w:val="44"/>
-        </w:rPr>
-        <w:t>AI_Move</w:t>
-      </w:r>
-    </w:p>
-    <w:p>
-      <w:pPr>
-        <w:pStyle w:val="ListParagraph"/>
-        <w:numPr>
-          <w:ilvl w:val="0"/>
-          <w:numId w:val="2"/>
-        </w:numPr>
-        <w:bidi w:val="0"/>
-        <w:rPr>
-          <w:rFonts w:hint="cs"/>
           <w:color w:val="FF0000"/>
           <w:sz w:val="44"/>
           <w:szCs w:val="44"/>

</xml_diff>

<commit_message>
Finish To Add King to All AI functions
</commit_message>
<xml_diff>
--- a/Stuff/Functions To Check.docx
+++ b/Stuff/Functions To Check.docx
@@ -202,6 +202,7 @@
         </w:numPr>
         <w:bidi w:val="0"/>
         <w:rPr>
+          <w:strike/>
           <w:color w:val="FF0000"/>
           <w:sz w:val="44"/>
           <w:szCs w:val="44"/>
@@ -209,6 +210,7 @@
       </w:pPr>
       <w:r>
         <w:rPr>
+          <w:strike/>
           <w:color w:val="FF0000"/>
           <w:sz w:val="44"/>
           <w:szCs w:val="44"/>
@@ -228,6 +230,7 @@
           <w:color w:val="FF0000"/>
           <w:sz w:val="44"/>
           <w:szCs w:val="44"/>
+          <w:u w:val="single"/>
         </w:rPr>
       </w:pPr>
       <w:r>
@@ -235,6 +238,7 @@
           <w:color w:val="FF0000"/>
           <w:sz w:val="44"/>
           <w:szCs w:val="44"/>
+          <w:u w:val="single"/>
         </w:rPr>
         <w:t>AISimpleMove</w:t>
       </w:r>
@@ -379,18 +383,68 @@
           <w:szCs w:val="44"/>
         </w:rPr>
       </w:pPr>
+      <w:r>
+        <w:rPr>
+          <w:strike/>
+          <w:color w:val="00B050"/>
+          <w:sz w:val="44"/>
+          <w:szCs w:val="44"/>
+        </w:rPr>
+        <w:t>Drop</w:t>
+      </w:r>
+    </w:p>
+    <w:p>
+      <w:pPr>
+        <w:pStyle w:val="ListParagraph"/>
+        <w:numPr>
+          <w:ilvl w:val="0"/>
+          <w:numId w:val="2"/>
+        </w:numPr>
+        <w:bidi w:val="0"/>
+        <w:rPr>
+          <w:strike/>
+          <w:color w:val="FF0000"/>
+          <w:sz w:val="44"/>
+          <w:szCs w:val="44"/>
+        </w:rPr>
+      </w:pPr>
+      <w:r>
+        <w:rPr>
+          <w:strike/>
+          <w:color w:val="FF0000"/>
+          <w:sz w:val="44"/>
+          <w:szCs w:val="44"/>
+        </w:rPr>
+        <w:t>AI_turn_start</w:t>
+      </w:r>
+    </w:p>
+    <w:p>
+      <w:pPr>
+        <w:pStyle w:val="ListParagraph"/>
+        <w:numPr>
+          <w:ilvl w:val="0"/>
+          <w:numId w:val="2"/>
+        </w:numPr>
+        <w:bidi w:val="0"/>
+        <w:rPr>
+          <w:strike/>
+          <w:color w:val="FF0000"/>
+          <w:sz w:val="44"/>
+          <w:szCs w:val="44"/>
+        </w:rPr>
+      </w:pPr>
       <w:bookmarkStart w:id="0" w:name="_GoBack"/>
       <w:r>
         <w:rPr>
           <w:strike/>
-          <w:color w:val="00B050"/>
-          <w:sz w:val="44"/>
-          <w:szCs w:val="44"/>
-        </w:rPr>
-        <w:t>Drop</w:t>
-      </w:r>
-      <w:bookmarkEnd w:id="0"/>
-    </w:p>
+          <w:color w:val="FF0000"/>
+          <w:sz w:val="44"/>
+          <w:szCs w:val="44"/>
+        </w:rPr>
+        <w:t>AI_eat_again</w:t>
+      </w:r>
+    </w:p>
+    <w:bookmarkEnd w:id="0"/>
     <w:p>
       <w:pPr>
         <w:pStyle w:val="ListParagraph"/>
@@ -400,6 +454,7 @@
         </w:numPr>
         <w:bidi w:val="0"/>
         <w:rPr>
+          <w:strike/>
           <w:color w:val="FF0000"/>
           <w:sz w:val="44"/>
           <w:szCs w:val="44"/>
@@ -407,11 +462,12 @@
       </w:pPr>
       <w:r>
         <w:rPr>
+          <w:strike/>
           <w:color w:val="FF0000"/>
           <w:sz w:val="44"/>
           <w:szCs w:val="44"/>
         </w:rPr>
-        <w:t>AI_turn_start</w:t>
+        <w:t>AI_Eat_Move</w:t>
       </w:r>
     </w:p>
     <w:p>
@@ -423,6 +479,7 @@
         </w:numPr>
         <w:bidi w:val="0"/>
         <w:rPr>
+          <w:strike/>
           <w:color w:val="FF0000"/>
           <w:sz w:val="44"/>
           <w:szCs w:val="44"/>
@@ -430,52 +487,7 @@
       </w:pPr>
       <w:r>
         <w:rPr>
-          <w:color w:val="FF0000"/>
-          <w:sz w:val="44"/>
-          <w:szCs w:val="44"/>
-        </w:rPr>
-        <w:t>AI_eat_again</w:t>
-      </w:r>
-    </w:p>
-    <w:p>
-      <w:pPr>
-        <w:pStyle w:val="ListParagraph"/>
-        <w:numPr>
-          <w:ilvl w:val="0"/>
-          <w:numId w:val="2"/>
-        </w:numPr>
-        <w:bidi w:val="0"/>
-        <w:rPr>
-          <w:color w:val="FF0000"/>
-          <w:sz w:val="44"/>
-          <w:szCs w:val="44"/>
-        </w:rPr>
-      </w:pPr>
-      <w:r>
-        <w:rPr>
-          <w:color w:val="FF0000"/>
-          <w:sz w:val="44"/>
-          <w:szCs w:val="44"/>
-        </w:rPr>
-        <w:t>AI_Eat_Move</w:t>
-      </w:r>
-    </w:p>
-    <w:p>
-      <w:pPr>
-        <w:pStyle w:val="ListParagraph"/>
-        <w:numPr>
-          <w:ilvl w:val="0"/>
-          <w:numId w:val="2"/>
-        </w:numPr>
-        <w:bidi w:val="0"/>
-        <w:rPr>
-          <w:color w:val="FF0000"/>
-          <w:sz w:val="44"/>
-          <w:szCs w:val="44"/>
-        </w:rPr>
-      </w:pPr>
-      <w:r>
-        <w:rPr>
+          <w:strike/>
           <w:color w:val="FF0000"/>
           <w:sz w:val="44"/>
           <w:szCs w:val="44"/>

</xml_diff>